<commit_message>
Tilføjet reference til Sandcastle i Dokumentation af koden.docx
</commit_message>
<xml_diff>
--- a/Rapport/Dokumentation af koden.docx
+++ b/Rapport/Dokumentation af koden.docx
@@ -19,13 +19,30 @@
     </w:p>
     <w:p>
       <w:r>
-        <w:t xml:space="preserve">Der er derfor benyttet Sandcastle som dokumentationsgenerator i dette projekt. Den er valgt, da den er godt integreret med Microsoft Visual Studio, C# og .Net Frameworket. </w:t>
+        <w:t xml:space="preserve">Der er derfor benyttet </w:t>
+      </w:r>
+      <w:proofErr w:type="spellStart"/>
+      <w:r>
+        <w:t>Sandcastle</w:t>
+      </w:r>
+      <w:proofErr w:type="spellEnd"/>
+      <w:r>
+        <w:rPr>
+          <w:rStyle w:val="FootnoteReference"/>
+        </w:rPr>
+        <w:footnoteReference w:id="1"/>
       </w:r>
       <w:r>
-        <w:t>Den største og vigtigste fordel ved at benytte Sandcastle er, at opsætningen af dokumentationen sker automatisk, og der derved er mindre vedligehold for at holde dokumentationen opdateret. Programmørens eneste ansvar er derfor at skrive sigende kommentarer i koden, til den metode eller lignende der er blevet skrevet.</w:t>
+        <w:t xml:space="preserve"> som dokumentationsgenerator i dette projekt. Den er valgt, da den er godt integreret med Microsoft Visual Studio, C# og .Net Frameworket. Den største og vigtigste fordel ved at benytte </w:t>
       </w:r>
-      <w:bookmarkStart w:id="1" w:name="_GoBack"/>
-      <w:bookmarkEnd w:id="1"/>
+      <w:proofErr w:type="spellStart"/>
+      <w:r>
+        <w:t>Sandcastle</w:t>
+      </w:r>
+      <w:proofErr w:type="spellEnd"/>
+      <w:r>
+        <w:t xml:space="preserve"> er, at opsætningen af dokumentationen sker automatisk, og der derved er mindre vedligehold for at holde dokumentationen opdateret. Programmørens eneste ansvar er derfor at skrive sigende kommentarer i koden, til den metode eller lignende der er blevet skrevet.</w:t>
+      </w:r>
     </w:p>
     <w:sectPr>
       <w:pgSz w:w="11906" w:h="16838"/>
@@ -35,6 +52,88 @@
     </w:sectPr>
   </w:body>
 </w:document>
+</file>
+
+<file path=word/endnotes.xml><?xml version="1.0" encoding="utf-8"?>
+<w:endnotes xmlns:wpc="http://schemas.microsoft.com/office/word/2010/wordprocessingCanvas" xmlns:mc="http://schemas.openxmlformats.org/markup-compatibility/2006" xmlns:o="urn:schemas-microsoft-com:office:office" xmlns:r="http://schemas.openxmlformats.org/officeDocument/2006/relationships" xmlns:m="http://schemas.openxmlformats.org/officeDocument/2006/math" xmlns:v="urn:schemas-microsoft-com:vml" xmlns:wp14="http://schemas.microsoft.com/office/word/2010/wordprocessingDrawing" xmlns:wp="http://schemas.openxmlformats.org/drawingml/2006/wordprocessingDrawing" xmlns:w10="urn:schemas-microsoft-com:office:word" xmlns:w="http://schemas.openxmlformats.org/wordprocessingml/2006/main" xmlns:w14="http://schemas.microsoft.com/office/word/2010/wordml" xmlns:w15="http://schemas.microsoft.com/office/word/2012/wordml" xmlns:wpg="http://schemas.microsoft.com/office/word/2010/wordprocessingGroup" xmlns:wpi="http://schemas.microsoft.com/office/word/2010/wordprocessingInk" xmlns:wne="http://schemas.microsoft.com/office/word/2006/wordml" xmlns:wps="http://schemas.microsoft.com/office/word/2010/wordprocessingShape" mc:Ignorable="w14 w15 wp14">
+  <w:endnote w:type="separator" w:id="-1">
+    <w:p>
+      <w:pPr>
+        <w:spacing w:after="0" w:line="240" w:lineRule="auto"/>
+      </w:pPr>
+      <w:r>
+        <w:separator/>
+      </w:r>
+    </w:p>
+  </w:endnote>
+  <w:endnote w:type="continuationSeparator" w:id="0">
+    <w:p>
+      <w:pPr>
+        <w:spacing w:after="0" w:line="240" w:lineRule="auto"/>
+      </w:pPr>
+      <w:r>
+        <w:continuationSeparator/>
+      </w:r>
+    </w:p>
+  </w:endnote>
+</w:endnotes>
+</file>
+
+<file path=word/footnotes.xml><?xml version="1.0" encoding="utf-8"?>
+<w:footnotes xmlns:wpc="http://schemas.microsoft.com/office/word/2010/wordprocessingCanvas" xmlns:mc="http://schemas.openxmlformats.org/markup-compatibility/2006" xmlns:o="urn:schemas-microsoft-com:office:office" xmlns:r="http://schemas.openxmlformats.org/officeDocument/2006/relationships" xmlns:m="http://schemas.openxmlformats.org/officeDocument/2006/math" xmlns:v="urn:schemas-microsoft-com:vml" xmlns:wp14="http://schemas.microsoft.com/office/word/2010/wordprocessingDrawing" xmlns:wp="http://schemas.openxmlformats.org/drawingml/2006/wordprocessingDrawing" xmlns:w10="urn:schemas-microsoft-com:office:word" xmlns:w="http://schemas.openxmlformats.org/wordprocessingml/2006/main" xmlns:w14="http://schemas.microsoft.com/office/word/2010/wordml" xmlns:w15="http://schemas.microsoft.com/office/word/2012/wordml" xmlns:wpg="http://schemas.microsoft.com/office/word/2010/wordprocessingGroup" xmlns:wpi="http://schemas.microsoft.com/office/word/2010/wordprocessingInk" xmlns:wne="http://schemas.microsoft.com/office/word/2006/wordml" xmlns:wps="http://schemas.microsoft.com/office/word/2010/wordprocessingShape" mc:Ignorable="w14 w15 wp14">
+  <w:footnote w:type="separator" w:id="-1">
+    <w:p>
+      <w:pPr>
+        <w:spacing w:after="0" w:line="240" w:lineRule="auto"/>
+      </w:pPr>
+      <w:r>
+        <w:separator/>
+      </w:r>
+    </w:p>
+  </w:footnote>
+  <w:footnote w:type="continuationSeparator" w:id="0">
+    <w:p>
+      <w:pPr>
+        <w:spacing w:after="0" w:line="240" w:lineRule="auto"/>
+      </w:pPr>
+      <w:r>
+        <w:continuationSeparator/>
+      </w:r>
+    </w:p>
+  </w:footnote>
+  <w:footnote w:id="1">
+    <w:p>
+      <w:pPr>
+        <w:pStyle w:val="FootnoteText"/>
+        <w:rPr>
+          <w:lang w:val="en-GB"/>
+        </w:rPr>
+      </w:pPr>
+      <w:r>
+        <w:rPr>
+          <w:rStyle w:val="FootnoteReference"/>
+        </w:rPr>
+        <w:footnoteRef/>
+      </w:r>
+      <w:r>
+        <w:t xml:space="preserve"> </w:t>
+      </w:r>
+      <w:hyperlink r:id="rId1" w:history="1">
+        <w:r>
+          <w:rPr>
+            <w:rStyle w:val="Hyperlink"/>
+          </w:rPr>
+          <w:t>https://github.com/EWSoftware/SHFB</w:t>
+        </w:r>
+      </w:hyperlink>
+      <w:r>
+        <w:t xml:space="preserve"> </w:t>
+      </w:r>
+      <w:bookmarkStart w:id="1" w:name="_GoBack"/>
+      <w:bookmarkEnd w:id="1"/>
+    </w:p>
+  </w:footnote>
+</w:footnotes>
 </file>
 
 <file path=word/numbering.xml><?xml version="1.0" encoding="utf-8"?>
@@ -1014,6 +1113,54 @@
       <w:lang w:val="da-DK"/>
     </w:rPr>
   </w:style>
+  <w:style w:type="paragraph" w:styleId="FootnoteText">
+    <w:name w:val="footnote text"/>
+    <w:basedOn w:val="Normal"/>
+    <w:link w:val="FootnoteTextChar"/>
+    <w:uiPriority w:val="99"/>
+    <w:semiHidden/>
+    <w:unhideWhenUsed/>
+    <w:rsid w:val="00BF0A42"/>
+    <w:pPr>
+      <w:spacing w:after="0" w:line="240" w:lineRule="auto"/>
+    </w:pPr>
+  </w:style>
+  <w:style w:type="character" w:customStyle="1" w:styleId="FootnoteTextChar">
+    <w:name w:val="Footnote Text Char"/>
+    <w:basedOn w:val="DefaultParagraphFont"/>
+    <w:link w:val="FootnoteText"/>
+    <w:uiPriority w:val="99"/>
+    <w:semiHidden/>
+    <w:rsid w:val="00BF0A42"/>
+    <w:rPr>
+      <w:rFonts w:eastAsiaTheme="minorEastAsia"/>
+      <w:sz w:val="20"/>
+      <w:szCs w:val="20"/>
+      <w:lang w:val="da-DK"/>
+    </w:rPr>
+  </w:style>
+  <w:style w:type="character" w:styleId="FootnoteReference">
+    <w:name w:val="footnote reference"/>
+    <w:basedOn w:val="DefaultParagraphFont"/>
+    <w:uiPriority w:val="99"/>
+    <w:semiHidden/>
+    <w:unhideWhenUsed/>
+    <w:rsid w:val="00BF0A42"/>
+    <w:rPr>
+      <w:vertAlign w:val="superscript"/>
+    </w:rPr>
+  </w:style>
+  <w:style w:type="character" w:styleId="Hyperlink">
+    <w:name w:val="Hyperlink"/>
+    <w:basedOn w:val="DefaultParagraphFont"/>
+    <w:uiPriority w:val="99"/>
+    <w:unhideWhenUsed/>
+    <w:rsid w:val="00BF0A42"/>
+    <w:rPr>
+      <w:color w:val="0563C1" w:themeColor="hyperlink"/>
+      <w:u w:val="single"/>
+    </w:rPr>
+  </w:style>
 </w:styles>
 </file>
 
@@ -1276,4 +1423,16 @@
     </a:ext>
   </a:extLst>
 </a:theme>
+</file>
+
+<file path=customXml/item1.xml><?xml version="1.0" encoding="utf-8"?>
+<b:Sources xmlns:b="http://schemas.openxmlformats.org/officeDocument/2006/bibliography" xmlns="http://schemas.openxmlformats.org/officeDocument/2006/bibliography" SelectedStyle="\APASixthEditionOfficeOnline.xsl" StyleName="APA" Version="6"/>
+</file>
+
+<file path=customXml/itemProps1.xml><?xml version="1.0" encoding="utf-8"?>
+<ds:datastoreItem xmlns:ds="http://schemas.openxmlformats.org/officeDocument/2006/customXml" ds:itemID="{C52643DC-C677-47FC-ACE4-3D8315A9A2AE}">
+  <ds:schemaRefs>
+    <ds:schemaRef ds:uri="http://schemas.openxmlformats.org/officeDocument/2006/bibliography"/>
+  </ds:schemaRefs>
+</ds:datastoreItem>
 </file>
</xml_diff>